<commit_message>
update ubuntu and vim doc
</commit_message>
<xml_diff>
--- a/Ubuntu/Ubuntu环境配置.docx
+++ b/Ubuntu/Ubuntu环境配置.docx
@@ -439,8 +439,6 @@
         </w:rPr>
         <w:t>使用Ubuntu 的apt-get来安装软件是总是因为官方源的速度太慢而抓狂。 </w:t>
       </w:r>
-      <w:bookmarkStart w:id="0" w:name="_GoBack"/>
-      <w:bookmarkEnd w:id="0"/>
     </w:p>
     <w:p>
       <w:pPr>
@@ -1990,8 +1988,8 @@
           <w:szCs w:val="36"/>
         </w:rPr>
       </w:pPr>
-      <w:bookmarkStart w:id="1" w:name="t0"/>
-      <w:bookmarkEnd w:id="1"/>
+      <w:bookmarkStart w:id="0" w:name="t0"/>
+      <w:bookmarkEnd w:id="0"/>
       <w:r>
         <w:rPr>
           <w:rFonts w:ascii="微软雅黑" w:eastAsia="微软雅黑" w:hAnsi="微软雅黑" w:cs="Arial" w:hint="eastAsia"/>
@@ -2031,8 +2029,8 @@
           <w:szCs w:val="33"/>
         </w:rPr>
       </w:pPr>
-      <w:bookmarkStart w:id="2" w:name="t1"/>
-      <w:bookmarkEnd w:id="2"/>
+      <w:bookmarkStart w:id="1" w:name="t1"/>
+      <w:bookmarkEnd w:id="1"/>
       <w:r>
         <w:rPr>
           <w:rFonts w:ascii="微软雅黑" w:eastAsia="微软雅黑" w:hAnsi="微软雅黑" w:cs="Arial" w:hint="eastAsia"/>
@@ -2675,8 +2673,8 @@
           <w:szCs w:val="33"/>
         </w:rPr>
       </w:pPr>
-      <w:bookmarkStart w:id="3" w:name="t2"/>
-      <w:bookmarkEnd w:id="3"/>
+      <w:bookmarkStart w:id="2" w:name="t2"/>
+      <w:bookmarkEnd w:id="2"/>
       <w:r>
         <w:rPr>
           <w:rFonts w:ascii="微软雅黑" w:eastAsia="微软雅黑" w:hAnsi="微软雅黑" w:cs="Arial" w:hint="eastAsia"/>
@@ -2788,8 +2786,8 @@
           <w:szCs w:val="33"/>
         </w:rPr>
       </w:pPr>
-      <w:bookmarkStart w:id="4" w:name="t3"/>
-      <w:bookmarkEnd w:id="4"/>
+      <w:bookmarkStart w:id="3" w:name="t3"/>
+      <w:bookmarkEnd w:id="3"/>
       <w:r>
         <w:rPr>
           <w:rFonts w:ascii="微软雅黑" w:eastAsia="微软雅黑" w:hAnsi="微软雅黑" w:cs="Arial" w:hint="eastAsia"/>
@@ -2812,8 +2810,8 @@
           <w:szCs w:val="33"/>
         </w:rPr>
       </w:pPr>
-      <w:bookmarkStart w:id="5" w:name="t4"/>
-      <w:bookmarkEnd w:id="5"/>
+      <w:bookmarkStart w:id="4" w:name="t4"/>
+      <w:bookmarkEnd w:id="4"/>
       <w:r>
         <w:rPr>
           <w:rFonts w:ascii="微软雅黑" w:eastAsia="微软雅黑" w:hAnsi="微软雅黑" w:cs="Arial" w:hint="eastAsia"/>
@@ -3397,8 +3395,8 @@
           <w:szCs w:val="33"/>
         </w:rPr>
       </w:pPr>
-      <w:bookmarkStart w:id="6" w:name="t5"/>
-      <w:bookmarkEnd w:id="6"/>
+      <w:bookmarkStart w:id="5" w:name="t5"/>
+      <w:bookmarkEnd w:id="5"/>
       <w:r>
         <w:rPr>
           <w:rFonts w:ascii="微软雅黑" w:eastAsia="微软雅黑" w:hAnsi="微软雅黑" w:cs="Arial" w:hint="eastAsia"/>
@@ -4618,8 +4616,8 @@
           <w:szCs w:val="33"/>
         </w:rPr>
       </w:pPr>
-      <w:bookmarkStart w:id="7" w:name="t6"/>
-      <w:bookmarkEnd w:id="7"/>
+      <w:bookmarkStart w:id="6" w:name="t6"/>
+      <w:bookmarkEnd w:id="6"/>
       <w:r>
         <w:rPr>
           <w:rFonts w:ascii="微软雅黑" w:eastAsia="微软雅黑" w:hAnsi="微软雅黑" w:cs="Arial" w:hint="eastAsia"/>
@@ -6022,6 +6020,576 @@
         <w:shd w:val="clear" w:color="auto" w:fill="FFFFFF"/>
         <w:spacing w:before="0" w:after="0"/>
       </w:pPr>
+    </w:p>
+    <w:p>
+      <w:pPr>
+        <w:widowControl/>
+        <w:spacing w:before="100" w:beforeAutospacing="1" w:after="100" w:afterAutospacing="1"/>
+        <w:jc w:val="left"/>
+      </w:pPr>
+      <w:r>
+        <w:rPr>
+          <w:rFonts w:hint="eastAsia"/>
+        </w:rPr>
+        <w:t>七、</w:t>
+      </w:r>
+      <w:proofErr w:type="spellStart"/>
+      <w:r>
+        <w:rPr>
+          <w:rFonts w:ascii="Calibri" w:hAnsi="Calibri"/>
+          <w:color w:val="000000"/>
+        </w:rPr>
+        <w:t>kcov</w:t>
+      </w:r>
+      <w:proofErr w:type="spellEnd"/>
+      <w:r>
+        <w:rPr>
+          <w:rFonts w:ascii="Calibri" w:hAnsi="Calibri" w:hint="eastAsia"/>
+          <w:color w:val="000000"/>
+        </w:rPr>
+        <w:t>的安装和使用方法</w:t>
+      </w:r>
+    </w:p>
+    <w:p>
+      <w:pPr>
+        <w:widowControl/>
+        <w:spacing w:before="100" w:beforeAutospacing="1" w:after="100" w:afterAutospacing="1"/>
+        <w:jc w:val="left"/>
+        <w:rPr>
+          <w:rFonts w:ascii="Calibri" w:hAnsi="Calibri"/>
+          <w:color w:val="000000"/>
+        </w:rPr>
+      </w:pPr>
+      <w:r>
+        <w:rPr>
+          <w:color w:val="000000"/>
+        </w:rPr>
+        <w:t>1.</w:t>
+      </w:r>
+      <w:r>
+        <w:rPr>
+          <w:rFonts w:hint="eastAsia"/>
+          <w:color w:val="000000"/>
+        </w:rPr>
+        <w:t>Kcov安装</w:t>
+      </w:r>
+    </w:p>
+    <w:p>
+      <w:pPr>
+        <w:rPr>
+          <w:rFonts w:ascii="Calibri" w:hAnsi="Calibri"/>
+          <w:color w:val="000000"/>
+        </w:rPr>
+      </w:pPr>
+      <w:r>
+        <w:rPr>
+          <w:rFonts w:hint="eastAsia"/>
+          <w:color w:val="000000"/>
+        </w:rPr>
+        <w:t>a)</w:t>
+      </w:r>
+      <w:r>
+        <w:rPr>
+          <w:rFonts w:ascii="Times New Roman" w:hAnsi="Times New Roman" w:cs="Times New Roman"/>
+          <w:color w:val="000000"/>
+          <w:sz w:val="14"/>
+          <w:szCs w:val="14"/>
+        </w:rPr>
+        <w:t xml:space="preserve">   </w:t>
+      </w:r>
+      <w:r>
+        <w:rPr>
+          <w:rFonts w:hint="eastAsia"/>
+          <w:color w:val="000000"/>
+        </w:rPr>
+        <w:t>下载</w:t>
+      </w:r>
+      <w:proofErr w:type="spellStart"/>
+      <w:r>
+        <w:rPr>
+          <w:rFonts w:hint="eastAsia"/>
+          <w:color w:val="000000"/>
+        </w:rPr>
+        <w:t>kcov</w:t>
+      </w:r>
+      <w:proofErr w:type="spellEnd"/>
+      <w:r>
+        <w:rPr>
+          <w:rFonts w:hint="eastAsia"/>
+          <w:color w:val="000000"/>
+        </w:rPr>
+        <w:t>源代码：</w:t>
+      </w:r>
+    </w:p>
+    <w:p>
+      <w:pPr>
+        <w:ind w:firstLine="420"/>
+        <w:rPr>
+          <w:rFonts w:ascii="Calibri" w:hAnsi="Calibri"/>
+          <w:color w:val="000000"/>
+        </w:rPr>
+      </w:pPr>
+      <w:hyperlink r:id="rId8" w:history="1">
+        <w:r>
+          <w:rPr>
+            <w:rStyle w:val="a5"/>
+            <w:rFonts w:hint="eastAsia"/>
+          </w:rPr>
+          <w:t>https://github.com/SimonKagstrom/kcov/archive/v30.tar.gz</w:t>
+        </w:r>
+      </w:hyperlink>
+    </w:p>
+    <w:p>
+      <w:pPr>
+        <w:rPr>
+          <w:rFonts w:ascii="Calibri" w:hAnsi="Calibri"/>
+          <w:color w:val="000000"/>
+        </w:rPr>
+      </w:pPr>
+      <w:r>
+        <w:rPr>
+          <w:rFonts w:hint="eastAsia"/>
+          <w:color w:val="000000"/>
+        </w:rPr>
+        <w:t>b)</w:t>
+      </w:r>
+      <w:r>
+        <w:rPr>
+          <w:rFonts w:ascii="Times New Roman" w:hAnsi="Times New Roman" w:cs="Times New Roman"/>
+          <w:color w:val="000000"/>
+          <w:sz w:val="14"/>
+          <w:szCs w:val="14"/>
+        </w:rPr>
+        <w:t xml:space="preserve">   </w:t>
+      </w:r>
+      <w:r>
+        <w:rPr>
+          <w:rFonts w:hint="eastAsia"/>
+          <w:color w:val="000000"/>
+        </w:rPr>
+        <w:t>安装依赖包：</w:t>
+      </w:r>
+    </w:p>
+    <w:p>
+      <w:pPr>
+        <w:ind w:firstLine="420"/>
+        <w:rPr>
+          <w:rFonts w:ascii="Calibri" w:hAnsi="Calibri"/>
+          <w:color w:val="000000"/>
+        </w:rPr>
+      </w:pPr>
+      <w:proofErr w:type="spellStart"/>
+      <w:r>
+        <w:rPr>
+          <w:rFonts w:hint="eastAsia"/>
+          <w:color w:val="000000"/>
+        </w:rPr>
+        <w:t>sudo</w:t>
+      </w:r>
+      <w:proofErr w:type="spellEnd"/>
+      <w:r>
+        <w:rPr>
+          <w:rFonts w:hint="eastAsia"/>
+          <w:color w:val="000000"/>
+        </w:rPr>
+        <w:t xml:space="preserve"> apt-get install libcurl4-nss-dev </w:t>
+      </w:r>
+      <w:proofErr w:type="spellStart"/>
+      <w:r>
+        <w:rPr>
+          <w:rFonts w:hint="eastAsia"/>
+          <w:color w:val="000000"/>
+        </w:rPr>
+        <w:t>binutils</w:t>
+      </w:r>
+      <w:proofErr w:type="spellEnd"/>
+      <w:r>
+        <w:rPr>
+          <w:rFonts w:hint="eastAsia"/>
+          <w:color w:val="000000"/>
+        </w:rPr>
+        <w:t xml:space="preserve">-dev </w:t>
+      </w:r>
+      <w:proofErr w:type="spellStart"/>
+      <w:r>
+        <w:rPr>
+          <w:rFonts w:hint="eastAsia"/>
+          <w:color w:val="000000"/>
+        </w:rPr>
+        <w:t>libdw</w:t>
+      </w:r>
+      <w:proofErr w:type="spellEnd"/>
+      <w:r>
+        <w:rPr>
+          <w:rFonts w:hint="eastAsia"/>
+          <w:color w:val="000000"/>
+        </w:rPr>
+        <w:t>-dev</w:t>
+      </w:r>
+    </w:p>
+    <w:p>
+      <w:pPr>
+        <w:rPr>
+          <w:rFonts w:ascii="Calibri" w:hAnsi="Calibri"/>
+          <w:color w:val="000000"/>
+        </w:rPr>
+      </w:pPr>
+      <w:r>
+        <w:rPr>
+          <w:rFonts w:hint="eastAsia"/>
+          <w:color w:val="000000"/>
+        </w:rPr>
+        <w:t>c)</w:t>
+      </w:r>
+      <w:r>
+        <w:rPr>
+          <w:rFonts w:ascii="Times New Roman" w:hAnsi="Times New Roman" w:cs="Times New Roman"/>
+          <w:color w:val="000000"/>
+          <w:sz w:val="14"/>
+          <w:szCs w:val="14"/>
+        </w:rPr>
+        <w:t xml:space="preserve">   </w:t>
+      </w:r>
+      <w:proofErr w:type="spellStart"/>
+      <w:r>
+        <w:rPr>
+          <w:rFonts w:hint="eastAsia"/>
+          <w:color w:val="000000"/>
+        </w:rPr>
+        <w:t>mkdir</w:t>
+      </w:r>
+      <w:proofErr w:type="spellEnd"/>
+      <w:r>
+        <w:rPr>
+          <w:rFonts w:hint="eastAsia"/>
+          <w:color w:val="000000"/>
+        </w:rPr>
+        <w:t xml:space="preserve"> build &amp;&amp; cd build</w:t>
+      </w:r>
+    </w:p>
+    <w:p>
+      <w:pPr>
+        <w:rPr>
+          <w:rFonts w:ascii="Calibri" w:hAnsi="Calibri"/>
+          <w:color w:val="000000"/>
+        </w:rPr>
+      </w:pPr>
+      <w:r>
+        <w:rPr>
+          <w:rFonts w:hint="eastAsia"/>
+          <w:color w:val="000000"/>
+        </w:rPr>
+        <w:t>d)</w:t>
+      </w:r>
+      <w:r>
+        <w:rPr>
+          <w:rFonts w:ascii="Times New Roman" w:hAnsi="Times New Roman" w:cs="Times New Roman"/>
+          <w:color w:val="000000"/>
+          <w:sz w:val="14"/>
+          <w:szCs w:val="14"/>
+        </w:rPr>
+        <w:t xml:space="preserve">   </w:t>
+      </w:r>
+      <w:proofErr w:type="spellStart"/>
+      <w:r>
+        <w:rPr>
+          <w:rFonts w:hint="eastAsia"/>
+          <w:color w:val="000000"/>
+        </w:rPr>
+        <w:t>cmake</w:t>
+      </w:r>
+      <w:proofErr w:type="spellEnd"/>
+      <w:proofErr w:type="gramStart"/>
+      <w:r>
+        <w:rPr>
+          <w:rFonts w:hint="eastAsia"/>
+          <w:color w:val="000000"/>
+        </w:rPr>
+        <w:t xml:space="preserve"> ..</w:t>
+      </w:r>
+      <w:proofErr w:type="gramEnd"/>
+      <w:r>
+        <w:rPr>
+          <w:rFonts w:hint="eastAsia"/>
+          <w:color w:val="000000"/>
+        </w:rPr>
+        <w:t xml:space="preserve"> &amp;&amp; make</w:t>
+      </w:r>
+    </w:p>
+    <w:p>
+      <w:pPr>
+        <w:rPr>
+          <w:rFonts w:ascii="Calibri" w:hAnsi="Calibri"/>
+          <w:color w:val="000000"/>
+        </w:rPr>
+      </w:pPr>
+      <w:r>
+        <w:rPr>
+          <w:rFonts w:hint="eastAsia"/>
+          <w:color w:val="000000"/>
+        </w:rPr>
+        <w:t>e)</w:t>
+      </w:r>
+      <w:r>
+        <w:rPr>
+          <w:rFonts w:ascii="Times New Roman" w:hAnsi="Times New Roman" w:cs="Times New Roman"/>
+          <w:color w:val="000000"/>
+          <w:sz w:val="14"/>
+          <w:szCs w:val="14"/>
+        </w:rPr>
+        <w:t xml:space="preserve">   </w:t>
+      </w:r>
+      <w:proofErr w:type="spellStart"/>
+      <w:r>
+        <w:rPr>
+          <w:rFonts w:hint="eastAsia"/>
+          <w:color w:val="000000"/>
+        </w:rPr>
+        <w:t>sudo</w:t>
+      </w:r>
+      <w:proofErr w:type="spellEnd"/>
+      <w:r>
+        <w:rPr>
+          <w:rFonts w:hint="eastAsia"/>
+          <w:color w:val="000000"/>
+        </w:rPr>
+        <w:t xml:space="preserve"> make install</w:t>
+      </w:r>
+    </w:p>
+    <w:p>
+      <w:pPr>
+        <w:rPr>
+          <w:rFonts w:ascii="Calibri" w:hAnsi="Calibri"/>
+          <w:color w:val="000000"/>
+        </w:rPr>
+      </w:pPr>
+      <w:r>
+        <w:rPr>
+          <w:rFonts w:ascii="Calibri" w:hAnsi="Calibri"/>
+          <w:color w:val="000000"/>
+        </w:rPr>
+        <w:t xml:space="preserve">2. </w:t>
+      </w:r>
+      <w:proofErr w:type="spellStart"/>
+      <w:r>
+        <w:rPr>
+          <w:rFonts w:ascii="Calibri" w:hAnsi="Calibri"/>
+          <w:color w:val="000000"/>
+        </w:rPr>
+        <w:t>Kcov</w:t>
+      </w:r>
+      <w:proofErr w:type="spellEnd"/>
+      <w:r>
+        <w:rPr>
+          <w:rFonts w:ascii="Calibri" w:hAnsi="Calibri" w:hint="eastAsia"/>
+          <w:color w:val="000000"/>
+        </w:rPr>
+        <w:t>使用：</w:t>
+      </w:r>
+    </w:p>
+    <w:p>
+      <w:pPr>
+        <w:rPr>
+          <w:rFonts w:ascii="Calibri" w:hAnsi="Calibri"/>
+          <w:color w:val="000000"/>
+        </w:rPr>
+      </w:pPr>
+      <w:r>
+        <w:rPr>
+          <w:rFonts w:ascii="Calibri" w:hAnsi="Calibri"/>
+          <w:color w:val="000000"/>
+        </w:rPr>
+        <w:t xml:space="preserve">a) </w:t>
+      </w:r>
+      <w:r>
+        <w:rPr>
+          <w:rFonts w:ascii="Calibri" w:hAnsi="Calibri" w:hint="eastAsia"/>
+          <w:color w:val="000000"/>
+        </w:rPr>
+        <w:t>g++</w:t>
+      </w:r>
+      <w:r>
+        <w:rPr>
+          <w:rFonts w:ascii="Calibri" w:hAnsi="Calibri"/>
+          <w:color w:val="000000"/>
+        </w:rPr>
+        <w:t xml:space="preserve"> </w:t>
+      </w:r>
+      <w:r>
+        <w:rPr>
+          <w:rFonts w:ascii="Calibri" w:hAnsi="Calibri" w:hint="eastAsia"/>
+          <w:color w:val="000000"/>
+        </w:rPr>
+        <w:t>-g</w:t>
+      </w:r>
+      <w:r>
+        <w:rPr>
+          <w:rFonts w:ascii="Calibri" w:hAnsi="Calibri" w:hint="eastAsia"/>
+          <w:color w:val="000000"/>
+        </w:rPr>
+        <w:t>（需要为</w:t>
+      </w:r>
+      <w:r>
+        <w:rPr>
+          <w:rFonts w:ascii="Calibri" w:hAnsi="Calibri"/>
+          <w:color w:val="000000"/>
+        </w:rPr>
+        <w:t>debug</w:t>
+      </w:r>
+      <w:r>
+        <w:rPr>
+          <w:rFonts w:ascii="Calibri" w:hAnsi="Calibri" w:hint="eastAsia"/>
+          <w:color w:val="000000"/>
+        </w:rPr>
+        <w:t>模式，</w:t>
+      </w:r>
+      <w:r>
+        <w:rPr>
+          <w:rFonts w:ascii="Calibri" w:hAnsi="Calibri"/>
+          <w:color w:val="000000"/>
+        </w:rPr>
+        <w:t>release</w:t>
+      </w:r>
+      <w:r>
+        <w:rPr>
+          <w:rFonts w:ascii="Calibri" w:hAnsi="Calibri" w:hint="eastAsia"/>
+          <w:color w:val="000000"/>
+        </w:rPr>
+        <w:t>模式无法测试覆盖率）</w:t>
+      </w:r>
+    </w:p>
+    <w:p>
+      <w:pPr>
+        <w:rPr>
+          <w:rFonts w:ascii="Calibri" w:hAnsi="Calibri"/>
+          <w:color w:val="000000"/>
+        </w:rPr>
+      </w:pPr>
+      <w:r>
+        <w:rPr>
+          <w:rFonts w:ascii="Calibri" w:hAnsi="Calibri"/>
+          <w:color w:val="000000"/>
+        </w:rPr>
+        <w:t>b) LD_LIBRARY_PATH=</w:t>
+      </w:r>
+      <w:r>
+        <w:rPr>
+          <w:rFonts w:ascii="Calibri" w:hAnsi="Calibri" w:hint="eastAsia"/>
+          <w:color w:val="000000"/>
+        </w:rPr>
+        <w:t>XXX</w:t>
+      </w:r>
+      <w:r>
+        <w:rPr>
+          <w:rFonts w:ascii="Calibri" w:hAnsi="Calibri"/>
+          <w:color w:val="000000"/>
+        </w:rPr>
+        <w:t xml:space="preserve"> </w:t>
+      </w:r>
+      <w:proofErr w:type="spellStart"/>
+      <w:r>
+        <w:rPr>
+          <w:rFonts w:ascii="Calibri" w:hAnsi="Calibri"/>
+          <w:color w:val="000000"/>
+        </w:rPr>
+        <w:t>kcov</w:t>
+      </w:r>
+      <w:proofErr w:type="spellEnd"/>
+      <w:r>
+        <w:rPr>
+          <w:rFonts w:ascii="Calibri" w:hAnsi="Calibri"/>
+          <w:color w:val="000000"/>
+        </w:rPr>
+        <w:t xml:space="preserve"> --include-path=</w:t>
+      </w:r>
+      <w:proofErr w:type="spellStart"/>
+      <w:proofErr w:type="gramStart"/>
+      <w:r>
+        <w:rPr>
+          <w:rFonts w:ascii="Calibri" w:hAnsi="Calibri"/>
+          <w:color w:val="000000"/>
+        </w:rPr>
+        <w:t>include,src</w:t>
+      </w:r>
+      <w:proofErr w:type="spellEnd"/>
+      <w:proofErr w:type="gramEnd"/>
+      <w:r>
+        <w:rPr>
+          <w:rFonts w:ascii="Calibri" w:hAnsi="Calibri"/>
+          <w:color w:val="000000"/>
+        </w:rPr>
+        <w:t xml:space="preserve"> </w:t>
+      </w:r>
+      <w:proofErr w:type="spellStart"/>
+      <w:r>
+        <w:rPr>
+          <w:rFonts w:ascii="Calibri" w:hAnsi="Calibri"/>
+          <w:color w:val="000000"/>
+        </w:rPr>
+        <w:t>cov_report</w:t>
+      </w:r>
+      <w:proofErr w:type="spellEnd"/>
+      <w:r>
+        <w:rPr>
+          <w:rFonts w:ascii="Calibri" w:hAnsi="Calibri"/>
+          <w:color w:val="000000"/>
+        </w:rPr>
+        <w:t xml:space="preserve"> </w:t>
+      </w:r>
+      <w:r>
+        <w:rPr>
+          <w:rFonts w:ascii="Calibri" w:hAnsi="Calibri"/>
+          <w:color w:val="000000"/>
+        </w:rPr>
+        <w:t>test.exe</w:t>
+      </w:r>
+    </w:p>
+    <w:p>
+      <w:pPr>
+        <w:rPr>
+          <w:rFonts w:ascii="Calibri" w:hAnsi="Calibri"/>
+          <w:color w:val="000000"/>
+        </w:rPr>
+      </w:pPr>
+      <w:bookmarkStart w:id="7" w:name="_GoBack"/>
+      <w:bookmarkEnd w:id="7"/>
+      <w:r>
+        <w:rPr>
+          <w:rFonts w:ascii="Calibri" w:hAnsi="Calibri" w:hint="eastAsia"/>
+          <w:color w:val="000000"/>
+        </w:rPr>
+        <w:t>覆盖率报告在</w:t>
+      </w:r>
+      <w:r>
+        <w:rPr>
+          <w:rFonts w:ascii="Calibri" w:hAnsi="Calibri"/>
+          <w:color w:val="000000"/>
+        </w:rPr>
+        <w:t>cov</w:t>
+      </w:r>
+      <w:proofErr w:type="spellStart"/>
+      <w:r>
+        <w:rPr>
+          <w:rFonts w:ascii="Calibri" w:hAnsi="Calibri"/>
+          <w:color w:val="000000"/>
+        </w:rPr>
+        <w:t>_report</w:t>
+      </w:r>
+      <w:r>
+        <w:rPr>
+          <w:rFonts w:ascii="Calibri" w:hAnsi="Calibri" w:hint="eastAsia"/>
+          <w:color w:val="000000"/>
+        </w:rPr>
+        <w:t>下</w:t>
+      </w:r>
+    </w:p>
+    <w:p>
+      <w:pPr>
+        <w:rPr>
+          <w:rFonts w:hint="eastAsia"/>
+        </w:rPr>
+      </w:pPr>
+      <w:proofErr w:type="spellEnd"/>
     </w:p>
     <w:sectPr>
       <w:pgSz w:w="11906" w:h="16838"/>
@@ -7531,6 +8099,119 @@
     </w:lvl>
   </w:abstractNum>
   <w:abstractNum w:abstractNumId="11" w15:restartNumberingAfterBreak="0">
+    <w:nsid w:val="495758F1"/>
+    <w:multiLevelType w:val="multilevel"/>
+    <w:tmpl w:val="D78EDDE4"/>
+    <w:lvl w:ilvl="0">
+      <w:start w:val="1"/>
+      <w:numFmt w:val="decimal"/>
+      <w:lvlText w:val="%1."/>
+      <w:lvlJc w:val="left"/>
+      <w:pPr>
+        <w:tabs>
+          <w:tab w:val="num" w:pos="720"/>
+        </w:tabs>
+        <w:ind w:left="720" w:hanging="360"/>
+      </w:pPr>
+    </w:lvl>
+    <w:lvl w:ilvl="1">
+      <w:start w:val="1"/>
+      <w:numFmt w:val="decimal"/>
+      <w:lvlText w:val="%2."/>
+      <w:lvlJc w:val="left"/>
+      <w:pPr>
+        <w:tabs>
+          <w:tab w:val="num" w:pos="1440"/>
+        </w:tabs>
+        <w:ind w:left="1440" w:hanging="360"/>
+      </w:pPr>
+    </w:lvl>
+    <w:lvl w:ilvl="2">
+      <w:start w:val="1"/>
+      <w:numFmt w:val="decimal"/>
+      <w:lvlText w:val="%3."/>
+      <w:lvlJc w:val="left"/>
+      <w:pPr>
+        <w:tabs>
+          <w:tab w:val="num" w:pos="2160"/>
+        </w:tabs>
+        <w:ind w:left="2160" w:hanging="360"/>
+      </w:pPr>
+    </w:lvl>
+    <w:lvl w:ilvl="3">
+      <w:start w:val="1"/>
+      <w:numFmt w:val="decimal"/>
+      <w:lvlText w:val="%4."/>
+      <w:lvlJc w:val="left"/>
+      <w:pPr>
+        <w:tabs>
+          <w:tab w:val="num" w:pos="2880"/>
+        </w:tabs>
+        <w:ind w:left="2880" w:hanging="360"/>
+      </w:pPr>
+    </w:lvl>
+    <w:lvl w:ilvl="4">
+      <w:start w:val="1"/>
+      <w:numFmt w:val="decimal"/>
+      <w:lvlText w:val="%5."/>
+      <w:lvlJc w:val="left"/>
+      <w:pPr>
+        <w:tabs>
+          <w:tab w:val="num" w:pos="3600"/>
+        </w:tabs>
+        <w:ind w:left="3600" w:hanging="360"/>
+      </w:pPr>
+    </w:lvl>
+    <w:lvl w:ilvl="5">
+      <w:start w:val="1"/>
+      <w:numFmt w:val="decimal"/>
+      <w:lvlText w:val="%6."/>
+      <w:lvlJc w:val="left"/>
+      <w:pPr>
+        <w:tabs>
+          <w:tab w:val="num" w:pos="4320"/>
+        </w:tabs>
+        <w:ind w:left="4320" w:hanging="360"/>
+      </w:pPr>
+    </w:lvl>
+    <w:lvl w:ilvl="6">
+      <w:start w:val="1"/>
+      <w:numFmt w:val="decimal"/>
+      <w:lvlText w:val="%7."/>
+      <w:lvlJc w:val="left"/>
+      <w:pPr>
+        <w:tabs>
+          <w:tab w:val="num" w:pos="5040"/>
+        </w:tabs>
+        <w:ind w:left="5040" w:hanging="360"/>
+      </w:pPr>
+    </w:lvl>
+    <w:lvl w:ilvl="7">
+      <w:start w:val="1"/>
+      <w:numFmt w:val="decimal"/>
+      <w:lvlText w:val="%8."/>
+      <w:lvlJc w:val="left"/>
+      <w:pPr>
+        <w:tabs>
+          <w:tab w:val="num" w:pos="5760"/>
+        </w:tabs>
+        <w:ind w:left="5760" w:hanging="360"/>
+      </w:pPr>
+    </w:lvl>
+    <w:lvl w:ilvl="8">
+      <w:start w:val="1"/>
+      <w:numFmt w:val="decimal"/>
+      <w:lvlText w:val="%9."/>
+      <w:lvlJc w:val="left"/>
+      <w:pPr>
+        <w:tabs>
+          <w:tab w:val="num" w:pos="6480"/>
+        </w:tabs>
+        <w:ind w:left="6480" w:hanging="360"/>
+      </w:pPr>
+    </w:lvl>
+  </w:abstractNum>
+  <w:abstractNum w:abstractNumId="12" w15:restartNumberingAfterBreak="0">
     <w:nsid w:val="4EDB6824"/>
     <w:multiLevelType w:val="multilevel"/>
     <w:tmpl w:val="D4B0ED4E"/>
@@ -7643,7 +8324,7 @@
       </w:pPr>
     </w:lvl>
   </w:abstractNum>
-  <w:abstractNum w:abstractNumId="12" w15:restartNumberingAfterBreak="0">
+  <w:abstractNum w:abstractNumId="13" w15:restartNumberingAfterBreak="0">
     <w:nsid w:val="5036644C"/>
     <w:multiLevelType w:val="multilevel"/>
     <w:tmpl w:val="2BE2EC20"/>
@@ -7756,7 +8437,7 @@
       </w:pPr>
     </w:lvl>
   </w:abstractNum>
-  <w:abstractNum w:abstractNumId="13" w15:restartNumberingAfterBreak="0">
+  <w:abstractNum w:abstractNumId="14" w15:restartNumberingAfterBreak="0">
     <w:nsid w:val="54132B89"/>
     <w:multiLevelType w:val="multilevel"/>
     <w:tmpl w:val="E49A80E4"/>
@@ -7905,7 +8586,7 @@
       </w:rPr>
     </w:lvl>
   </w:abstractNum>
-  <w:abstractNum w:abstractNumId="14" w15:restartNumberingAfterBreak="0">
+  <w:abstractNum w:abstractNumId="15" w15:restartNumberingAfterBreak="0">
     <w:nsid w:val="56A00C9E"/>
     <w:multiLevelType w:val="multilevel"/>
     <w:tmpl w:val="7D1E5B86"/>
@@ -8018,7 +8699,7 @@
       </w:pPr>
     </w:lvl>
   </w:abstractNum>
-  <w:abstractNum w:abstractNumId="15" w15:restartNumberingAfterBreak="0">
+  <w:abstractNum w:abstractNumId="16" w15:restartNumberingAfterBreak="0">
     <w:nsid w:val="590F5DA6"/>
     <w:multiLevelType w:val="multilevel"/>
     <w:tmpl w:val="02001E30"/>
@@ -8167,7 +8848,7 @@
       </w:rPr>
     </w:lvl>
   </w:abstractNum>
-  <w:abstractNum w:abstractNumId="16" w15:restartNumberingAfterBreak="0">
+  <w:abstractNum w:abstractNumId="17" w15:restartNumberingAfterBreak="0">
     <w:nsid w:val="5E9011EF"/>
     <w:multiLevelType w:val="hybridMultilevel"/>
     <w:tmpl w:val="E2845D80"/>
@@ -8256,7 +8937,7 @@
       </w:pPr>
     </w:lvl>
   </w:abstractNum>
-  <w:abstractNum w:abstractNumId="17" w15:restartNumberingAfterBreak="0">
+  <w:abstractNum w:abstractNumId="18" w15:restartNumberingAfterBreak="0">
     <w:nsid w:val="65CD3A00"/>
     <w:multiLevelType w:val="multilevel"/>
     <w:tmpl w:val="99AAB2B6"/>
@@ -8405,7 +9086,7 @@
       </w:rPr>
     </w:lvl>
   </w:abstractNum>
-  <w:abstractNum w:abstractNumId="18" w15:restartNumberingAfterBreak="0">
+  <w:abstractNum w:abstractNumId="19" w15:restartNumberingAfterBreak="0">
     <w:nsid w:val="686B1FAD"/>
     <w:multiLevelType w:val="multilevel"/>
     <w:tmpl w:val="DA5CB682"/>
@@ -8554,7 +9235,7 @@
       </w:rPr>
     </w:lvl>
   </w:abstractNum>
-  <w:abstractNum w:abstractNumId="19" w15:restartNumberingAfterBreak="0">
+  <w:abstractNum w:abstractNumId="20" w15:restartNumberingAfterBreak="0">
     <w:nsid w:val="778A3CF3"/>
     <w:multiLevelType w:val="multilevel"/>
     <w:tmpl w:val="CC624F3A"/>
@@ -8703,7 +9384,7 @@
       </w:rPr>
     </w:lvl>
   </w:abstractNum>
-  <w:abstractNum w:abstractNumId="20" w15:restartNumberingAfterBreak="0">
+  <w:abstractNum w:abstractNumId="21" w15:restartNumberingAfterBreak="0">
     <w:nsid w:val="7EFC5E94"/>
     <w:multiLevelType w:val="multilevel"/>
     <w:tmpl w:val="34C618D0"/>
@@ -8853,19 +9534,19 @@
     </w:lvl>
   </w:abstractNum>
   <w:num w:numId="1">
-    <w:abstractNumId w:val="16"/>
+    <w:abstractNumId w:val="17"/>
   </w:num>
   <w:num w:numId="2">
-    <w:abstractNumId w:val="12"/>
+    <w:abstractNumId w:val="13"/>
   </w:num>
   <w:num w:numId="3">
     <w:abstractNumId w:val="4"/>
   </w:num>
   <w:num w:numId="4">
-    <w:abstractNumId w:val="11"/>
+    <w:abstractNumId w:val="12"/>
   </w:num>
   <w:num w:numId="5">
-    <w:abstractNumId w:val="14"/>
+    <w:abstractNumId w:val="15"/>
   </w:num>
   <w:num w:numId="6">
     <w:abstractNumId w:val="1"/>
@@ -8880,7 +9561,7 @@
     <w:abstractNumId w:val="6"/>
   </w:num>
   <w:num w:numId="10">
-    <w:abstractNumId w:val="20"/>
+    <w:abstractNumId w:val="21"/>
   </w:num>
   <w:num w:numId="11">
     <w:abstractNumId w:val="7"/>
@@ -8892,28 +9573,58 @@
     <w:abstractNumId w:val="2"/>
   </w:num>
   <w:num w:numId="14">
-    <w:abstractNumId w:val="15"/>
+    <w:abstractNumId w:val="16"/>
   </w:num>
   <w:num w:numId="15">
     <w:abstractNumId w:val="8"/>
   </w:num>
   <w:num w:numId="16">
-    <w:abstractNumId w:val="18"/>
+    <w:abstractNumId w:val="19"/>
   </w:num>
   <w:num w:numId="17">
     <w:abstractNumId w:val="3"/>
   </w:num>
   <w:num w:numId="18">
-    <w:abstractNumId w:val="17"/>
+    <w:abstractNumId w:val="18"/>
   </w:num>
   <w:num w:numId="19">
-    <w:abstractNumId w:val="13"/>
+    <w:abstractNumId w:val="14"/>
   </w:num>
   <w:num w:numId="20">
     <w:abstractNumId w:val="5"/>
   </w:num>
   <w:num w:numId="21">
-    <w:abstractNumId w:val="19"/>
+    <w:abstractNumId w:val="20"/>
+  </w:num>
+  <w:num w:numId="22">
+    <w:abstractNumId w:val="11"/>
+    <w:lvlOverride w:ilvl="0">
+      <w:startOverride w:val="1"/>
+    </w:lvlOverride>
+    <w:lvlOverride w:ilvl="1">
+      <w:startOverride w:val="1"/>
+    </w:lvlOverride>
+    <w:lvlOverride w:ilvl="2">
+      <w:startOverride w:val="1"/>
+    </w:lvlOverride>
+    <w:lvlOverride w:ilvl="3">
+      <w:startOverride w:val="1"/>
+    </w:lvlOverride>
+    <w:lvlOverride w:ilvl="4">
+      <w:startOverride w:val="1"/>
+    </w:lvlOverride>
+    <w:lvlOverride w:ilvl="5">
+      <w:startOverride w:val="1"/>
+    </w:lvlOverride>
+    <w:lvlOverride w:ilvl="6">
+      <w:startOverride w:val="1"/>
+    </w:lvlOverride>
+    <w:lvlOverride w:ilvl="7">
+      <w:startOverride w:val="1"/>
+    </w:lvlOverride>
+    <w:lvlOverride w:ilvl="8">
+      <w:startOverride w:val="1"/>
+    </w:lvlOverride>
   </w:num>
 </w:numbering>
 </file>

</xml_diff>